<commit_message>
add new docx template for dept head
</commit_message>
<xml_diff>
--- a/templates/publication_reward_template.docx
+++ b/templates/publication_reward_template.docx
@@ -211,7 +211,25 @@
           <w:sz w:val="28"/>
           <w:szCs w:val="28"/>
         </w:rPr>
-        <w:t>{{date_th}}</w:t>
+        <w:t>{{</w:t>
+      </w:r>
+      <w:proofErr w:type="spellStart"/>
+      <w:r>
+        <w:rPr>
+          <w:rFonts w:ascii="TH Sarabun New" w:hAnsi="TH Sarabun New" w:cs="TH Sarabun New"/>
+          <w:sz w:val="28"/>
+          <w:szCs w:val="28"/>
+        </w:rPr>
+        <w:t>date_th</w:t>
+      </w:r>
+      <w:proofErr w:type="spellEnd"/>
+      <w:r>
+        <w:rPr>
+          <w:rFonts w:ascii="TH Sarabun New" w:hAnsi="TH Sarabun New" w:cs="TH Sarabun New"/>
+          <w:sz w:val="28"/>
+          <w:szCs w:val="28"/>
+        </w:rPr>
+        <w:t>}}</w:t>
       </w:r>
     </w:p>
     <w:p>
@@ -337,7 +355,25 @@
           <w:sz w:val="28"/>
           <w:szCs w:val="28"/>
         </w:rPr>
-        <w:t>{{applicant_name}}</w:t>
+        <w:t>{{</w:t>
+      </w:r>
+      <w:proofErr w:type="spellStart"/>
+      <w:r>
+        <w:rPr>
+          <w:rFonts w:ascii="TH Sarabun New" w:hAnsi="TH Sarabun New" w:cs="TH Sarabun New"/>
+          <w:sz w:val="28"/>
+          <w:szCs w:val="28"/>
+        </w:rPr>
+        <w:t>applicant_name</w:t>
+      </w:r>
+      <w:proofErr w:type="spellEnd"/>
+      <w:r>
+        <w:rPr>
+          <w:rFonts w:ascii="TH Sarabun New" w:hAnsi="TH Sarabun New" w:cs="TH Sarabun New"/>
+          <w:sz w:val="28"/>
+          <w:szCs w:val="28"/>
+        </w:rPr>
+        <w:t>}}</w:t>
       </w:r>
       <w:r>
         <w:rPr>
@@ -371,7 +407,25 @@
           <w:sz w:val="28"/>
           <w:szCs w:val="28"/>
         </w:rPr>
-        <w:t>{{date_of_employment}}</w:t>
+        <w:t>{{</w:t>
+      </w:r>
+      <w:proofErr w:type="spellStart"/>
+      <w:r>
+        <w:rPr>
+          <w:rFonts w:ascii="TH Sarabun New" w:hAnsi="TH Sarabun New" w:cs="TH Sarabun New"/>
+          <w:sz w:val="28"/>
+          <w:szCs w:val="28"/>
+        </w:rPr>
+        <w:t>date_of_employment</w:t>
+      </w:r>
+      <w:proofErr w:type="spellEnd"/>
+      <w:r>
+        <w:rPr>
+          <w:rFonts w:ascii="TH Sarabun New" w:hAnsi="TH Sarabun New" w:cs="TH Sarabun New"/>
+          <w:sz w:val="28"/>
+          <w:szCs w:val="28"/>
+        </w:rPr>
+        <w:t>}}</w:t>
       </w:r>
       <w:r>
         <w:rPr>
@@ -679,7 +733,25 @@
           <w:sz w:val="28"/>
           <w:szCs w:val="28"/>
         </w:rPr>
-        <w:t xml:space="preserve">{{total_amount}} </w:t>
+        <w:t>{{</w:t>
+      </w:r>
+      <w:proofErr w:type="spellStart"/>
+      <w:r>
+        <w:rPr>
+          <w:rFonts w:ascii="TH Sarabun New" w:hAnsi="TH Sarabun New" w:cs="TH Sarabun New"/>
+          <w:sz w:val="28"/>
+          <w:szCs w:val="28"/>
+        </w:rPr>
+        <w:t>total_amount</w:t>
+      </w:r>
+      <w:proofErr w:type="spellEnd"/>
+      <w:r>
+        <w:rPr>
+          <w:rFonts w:ascii="TH Sarabun New" w:hAnsi="TH Sarabun New" w:cs="TH Sarabun New"/>
+          <w:sz w:val="28"/>
+          <w:szCs w:val="28"/>
+        </w:rPr>
+        <w:t xml:space="preserve">}} </w:t>
       </w:r>
       <w:r>
         <w:rPr>
@@ -712,7 +784,16 @@
           <w:sz w:val="28"/>
           <w:szCs w:val="28"/>
         </w:rPr>
-        <w:t>{{total_amount_</w:t>
+        <w:t>{{</w:t>
+      </w:r>
+      <w:proofErr w:type="spellStart"/>
+      <w:r>
+        <w:rPr>
+          <w:rFonts w:ascii="TH Sarabun New" w:hAnsi="TH Sarabun New" w:cs="TH Sarabun New"/>
+          <w:sz w:val="28"/>
+          <w:szCs w:val="28"/>
+        </w:rPr>
+        <w:t>total_amount_</w:t>
       </w:r>
       <w:r>
         <w:rPr>
@@ -722,6 +803,7 @@
         </w:rPr>
         <w:t>text</w:t>
       </w:r>
+      <w:proofErr w:type="spellEnd"/>
       <w:r>
         <w:rPr>
           <w:rFonts w:ascii="TH Sarabun New" w:hAnsi="TH Sarabun New" w:cs="TH Sarabun New"/>
@@ -874,15 +956,96 @@
           <w:sz w:val="28"/>
           <w:szCs w:val="28"/>
         </w:rPr>
-        <w:t>{{author_name_list}}</w:t>
-      </w:r>
-      <w:r>
-        <w:rPr>
-          <w:rFonts w:ascii="TH Sarabun New" w:hAnsi="TH Sarabun New" w:cs="TH Sarabun New"/>
-          <w:sz w:val="28"/>
-          <w:szCs w:val="28"/>
-        </w:rPr>
-        <w:t xml:space="preserve"> {{paper_title}} {{journal_name}} {{publication_year}} {{volum</w:t>
+        <w:t>{{</w:t>
+      </w:r>
+      <w:proofErr w:type="spellStart"/>
+      <w:r>
+        <w:rPr>
+          <w:rFonts w:ascii="TH Sarabun New" w:hAnsi="TH Sarabun New" w:cs="TH Sarabun New"/>
+          <w:sz w:val="28"/>
+          <w:szCs w:val="28"/>
+        </w:rPr>
+        <w:t>author_name_list</w:t>
+      </w:r>
+      <w:proofErr w:type="spellEnd"/>
+      <w:r>
+        <w:rPr>
+          <w:rFonts w:ascii="TH Sarabun New" w:hAnsi="TH Sarabun New" w:cs="TH Sarabun New"/>
+          <w:sz w:val="28"/>
+          <w:szCs w:val="28"/>
+        </w:rPr>
+        <w:t>}}</w:t>
+      </w:r>
+      <w:r>
+        <w:rPr>
+          <w:rFonts w:ascii="TH Sarabun New" w:hAnsi="TH Sarabun New" w:cs="TH Sarabun New"/>
+          <w:sz w:val="28"/>
+          <w:szCs w:val="28"/>
+        </w:rPr>
+        <w:t xml:space="preserve"> {{</w:t>
+      </w:r>
+      <w:proofErr w:type="spellStart"/>
+      <w:r>
+        <w:rPr>
+          <w:rFonts w:ascii="TH Sarabun New" w:hAnsi="TH Sarabun New" w:cs="TH Sarabun New"/>
+          <w:sz w:val="28"/>
+          <w:szCs w:val="28"/>
+        </w:rPr>
+        <w:t>paper_title</w:t>
+      </w:r>
+      <w:proofErr w:type="spellEnd"/>
+      <w:r>
+        <w:rPr>
+          <w:rFonts w:ascii="TH Sarabun New" w:hAnsi="TH Sarabun New" w:cs="TH Sarabun New"/>
+          <w:sz w:val="28"/>
+          <w:szCs w:val="28"/>
+        </w:rPr>
+        <w:t>}} {{</w:t>
+      </w:r>
+      <w:proofErr w:type="spellStart"/>
+      <w:r>
+        <w:rPr>
+          <w:rFonts w:ascii="TH Sarabun New" w:hAnsi="TH Sarabun New" w:cs="TH Sarabun New"/>
+          <w:sz w:val="28"/>
+          <w:szCs w:val="28"/>
+        </w:rPr>
+        <w:t>journal_name</w:t>
+      </w:r>
+      <w:proofErr w:type="spellEnd"/>
+      <w:r>
+        <w:rPr>
+          <w:rFonts w:ascii="TH Sarabun New" w:hAnsi="TH Sarabun New" w:cs="TH Sarabun New"/>
+          <w:sz w:val="28"/>
+          <w:szCs w:val="28"/>
+        </w:rPr>
+        <w:t>}} {{</w:t>
+      </w:r>
+      <w:proofErr w:type="spellStart"/>
+      <w:r>
+        <w:rPr>
+          <w:rFonts w:ascii="TH Sarabun New" w:hAnsi="TH Sarabun New" w:cs="TH Sarabun New"/>
+          <w:sz w:val="28"/>
+          <w:szCs w:val="28"/>
+        </w:rPr>
+        <w:t>publication_year</w:t>
+      </w:r>
+      <w:proofErr w:type="spellEnd"/>
+      <w:r>
+        <w:rPr>
+          <w:rFonts w:ascii="TH Sarabun New" w:hAnsi="TH Sarabun New" w:cs="TH Sarabun New"/>
+          <w:sz w:val="28"/>
+          <w:szCs w:val="28"/>
+        </w:rPr>
+        <w:t>}} {{</w:t>
+      </w:r>
+      <w:proofErr w:type="spellStart"/>
+      <w:r>
+        <w:rPr>
+          <w:rFonts w:ascii="TH Sarabun New" w:hAnsi="TH Sarabun New" w:cs="TH Sarabun New"/>
+          <w:sz w:val="28"/>
+          <w:szCs w:val="28"/>
+        </w:rPr>
+        <w:t>volum</w:t>
       </w:r>
       <w:r>
         <w:rPr>
@@ -898,7 +1061,34 @@
           <w:sz w:val="28"/>
           <w:szCs w:val="28"/>
         </w:rPr>
-        <w:t>_issue}} {{page_number}}</w:t>
+        <w:t>_issue</w:t>
+      </w:r>
+      <w:proofErr w:type="spellEnd"/>
+      <w:r>
+        <w:rPr>
+          <w:rFonts w:ascii="TH Sarabun New" w:hAnsi="TH Sarabun New" w:cs="TH Sarabun New"/>
+          <w:sz w:val="28"/>
+          <w:szCs w:val="28"/>
+        </w:rPr>
+        <w:t>}} {{</w:t>
+      </w:r>
+      <w:proofErr w:type="spellStart"/>
+      <w:r>
+        <w:rPr>
+          <w:rFonts w:ascii="TH Sarabun New" w:hAnsi="TH Sarabun New" w:cs="TH Sarabun New"/>
+          <w:sz w:val="28"/>
+          <w:szCs w:val="28"/>
+        </w:rPr>
+        <w:t>page_number</w:t>
+      </w:r>
+      <w:proofErr w:type="spellEnd"/>
+      <w:r>
+        <w:rPr>
+          <w:rFonts w:ascii="TH Sarabun New" w:hAnsi="TH Sarabun New" w:cs="TH Sarabun New"/>
+          <w:sz w:val="28"/>
+          <w:szCs w:val="28"/>
+        </w:rPr>
+        <w:t>}}</w:t>
       </w:r>
     </w:p>
     <w:p>
@@ -927,7 +1117,25 @@
           <w:sz w:val="28"/>
           <w:szCs w:val="28"/>
         </w:rPr>
-        <w:t>{{author_role}}</w:t>
+        <w:t>{{</w:t>
+      </w:r>
+      <w:proofErr w:type="spellStart"/>
+      <w:r>
+        <w:rPr>
+          <w:rFonts w:ascii="TH Sarabun New" w:hAnsi="TH Sarabun New" w:cs="TH Sarabun New"/>
+          <w:sz w:val="28"/>
+          <w:szCs w:val="28"/>
+        </w:rPr>
+        <w:t>author_role</w:t>
+      </w:r>
+      <w:proofErr w:type="spellEnd"/>
+      <w:r>
+        <w:rPr>
+          <w:rFonts w:ascii="TH Sarabun New" w:hAnsi="TH Sarabun New" w:cs="TH Sarabun New"/>
+          <w:sz w:val="28"/>
+          <w:szCs w:val="28"/>
+        </w:rPr>
+        <w:t>}}</w:t>
       </w:r>
       <w:r>
         <w:rPr>
@@ -953,7 +1161,16 @@
           <w:sz w:val="28"/>
           <w:szCs w:val="28"/>
         </w:rPr>
-        <w:t xml:space="preserve"> {{quartile</w:t>
+        <w:t xml:space="preserve"> {{</w:t>
+      </w:r>
+      <w:proofErr w:type="spellStart"/>
+      <w:r>
+        <w:rPr>
+          <w:rFonts w:ascii="TH Sarabun New" w:hAnsi="TH Sarabun New" w:cs="TH Sarabun New"/>
+          <w:sz w:val="28"/>
+          <w:szCs w:val="28"/>
+        </w:rPr>
+        <w:t>quartile</w:t>
       </w:r>
       <w:r>
         <w:rPr>
@@ -963,6 +1180,7 @@
         </w:rPr>
         <w:t>_line</w:t>
       </w:r>
+      <w:proofErr w:type="spellEnd"/>
       <w:r>
         <w:rPr>
           <w:rFonts w:ascii="TH Sarabun New" w:hAnsi="TH Sarabun New" w:cs="TH Sarabun New"/>
@@ -1042,12 +1260,11 @@
     </w:p>
     <w:p>
       <w:pPr>
-        <w:ind w:right="43" w:firstLine="720"/>
-        <w:rPr>
-          <w:rFonts w:ascii="TH Sarabun New" w:hAnsi="TH Sarabun New" w:cs="TH Sarabun New" w:hint="cs"/>
-          <w:sz w:val="28"/>
-          <w:szCs w:val="28"/>
-          <w:cs/>
+        <w:ind w:left="720" w:right="43" w:firstLine="720"/>
+        <w:rPr>
+          <w:rFonts w:ascii="TH Sarabun New" w:hAnsi="TH Sarabun New" w:cs="TH Sarabun New"/>
+          <w:sz w:val="28"/>
+          <w:szCs w:val="28"/>
         </w:rPr>
       </w:pPr>
       <w:r>
@@ -1056,16 +1273,26 @@
           <w:color w:val="000000"/>
           <w:sz w:val="28"/>
         </w:rPr>
-        <w:t>{{document</w:t>
-      </w:r>
+        <w:t>{{</w:t>
+      </w:r>
+      <w:proofErr w:type="spellStart"/>
       <w:r>
         <w:rPr>
           <w:rFonts w:ascii="TH Sarabun New" w:hAnsi="TH Sarabun New" w:cs="TH Sarabun New"/>
           <w:color w:val="000000"/>
           <w:sz w:val="28"/>
         </w:rPr>
+        <w:t>document</w:t>
+      </w:r>
+      <w:r>
+        <w:rPr>
+          <w:rFonts w:ascii="TH Sarabun New" w:hAnsi="TH Sarabun New" w:cs="TH Sarabun New"/>
+          <w:color w:val="000000"/>
+          <w:sz w:val="28"/>
+        </w:rPr>
         <w:t>_line</w:t>
       </w:r>
+      <w:proofErr w:type="spellEnd"/>
       <w:r>
         <w:rPr>
           <w:rFonts w:ascii="TH Sarabun New" w:hAnsi="TH Sarabun New" w:cs="TH Sarabun New"/>
@@ -1078,7 +1305,7 @@
     <w:p>
       <w:pPr>
         <w:rPr>
-          <w:rFonts w:ascii="TH Sarabun New" w:hAnsi="TH Sarabun New" w:cs="TH Sarabun New"/>
+          <w:rFonts w:ascii="TH Sarabun New" w:hAnsi="TH Sarabun New" w:cs="TH Sarabun New" w:hint="cs"/>
           <w:sz w:val="28"/>
           <w:szCs w:val="28"/>
           <w:cs/>
@@ -1300,7 +1527,25 @@
           <w:sz w:val="28"/>
           <w:szCs w:val="28"/>
         </w:rPr>
-        <w:t xml:space="preserve">{{kku_report_year}} </w:t>
+        <w:t>{{</w:t>
+      </w:r>
+      <w:proofErr w:type="spellStart"/>
+      <w:r>
+        <w:rPr>
+          <w:rFonts w:ascii="TH Sarabun New" w:hAnsi="TH Sarabun New" w:cs="TH Sarabun New"/>
+          <w:sz w:val="28"/>
+          <w:szCs w:val="28"/>
+        </w:rPr>
+        <w:t>kku_report_year</w:t>
+      </w:r>
+      <w:proofErr w:type="spellEnd"/>
+      <w:r>
+        <w:rPr>
+          <w:rFonts w:ascii="TH Sarabun New" w:hAnsi="TH Sarabun New" w:cs="TH Sarabun New"/>
+          <w:sz w:val="28"/>
+          <w:szCs w:val="28"/>
+        </w:rPr>
+        <w:t xml:space="preserve">}} </w:t>
       </w:r>
       <w:r>
         <w:rPr>
@@ -1466,7 +1711,25 @@
           <w:sz w:val="28"/>
           <w:szCs w:val="28"/>
         </w:rPr>
-        <w:t>{{applicant_name}}</w:t>
+        <w:t>{{</w:t>
+      </w:r>
+      <w:proofErr w:type="spellStart"/>
+      <w:r>
+        <w:rPr>
+          <w:rFonts w:ascii="TH Sarabun New" w:hAnsi="TH Sarabun New" w:cs="TH Sarabun New"/>
+          <w:sz w:val="28"/>
+          <w:szCs w:val="28"/>
+        </w:rPr>
+        <w:t>applicant_name</w:t>
+      </w:r>
+      <w:proofErr w:type="spellEnd"/>
+      <w:r>
+        <w:rPr>
+          <w:rFonts w:ascii="TH Sarabun New" w:hAnsi="TH Sarabun New" w:cs="TH Sarabun New"/>
+          <w:sz w:val="28"/>
+          <w:szCs w:val="28"/>
+        </w:rPr>
+        <w:t>}}</w:t>
       </w:r>
       <w:r>
         <w:rPr>
@@ -1475,6 +1738,359 @@
           <w:szCs w:val="28"/>
         </w:rPr>
         <w:t>)</w:t>
+      </w:r>
+    </w:p>
+    <w:p>
+      <w:pPr>
+        <w:tabs>
+          <w:tab w:val="center" w:pos="5670"/>
+        </w:tabs>
+        <w:jc w:val="thaiDistribute"/>
+        <w:rPr>
+          <w:rFonts w:ascii="TH Sarabun New" w:hAnsi="TH Sarabun New" w:cs="TH Sarabun New"/>
+          <w:sz w:val="28"/>
+          <w:szCs w:val="28"/>
+        </w:rPr>
+      </w:pPr>
+    </w:p>
+    <w:p>
+      <w:pPr>
+        <w:ind w:right="-226"/>
+        <w:jc w:val="thaiDistribute"/>
+        <w:rPr>
+          <w:rFonts w:ascii="TH Sarabun New" w:hAnsi="TH Sarabun New" w:cs="TH Sarabun New"/>
+          <w:b/>
+          <w:bCs/>
+          <w:sz w:val="28"/>
+          <w:szCs w:val="28"/>
+        </w:rPr>
+      </w:pPr>
+      <w:r>
+        <w:rPr>
+          <w:rFonts w:ascii="TH Sarabun New" w:hAnsi="TH Sarabun New" w:cs="TH Sarabun New"/>
+          <w:b/>
+          <w:bCs/>
+          <w:sz w:val="28"/>
+          <w:szCs w:val="28"/>
+          <w:cs/>
+        </w:rPr>
+        <w:t>คำ</w:t>
+      </w:r>
+      <w:r>
+        <w:rPr>
+          <w:rFonts w:ascii="TH Sarabun New" w:hAnsi="TH Sarabun New" w:cs="TH Sarabun New" w:hint="cs"/>
+          <w:b/>
+          <w:bCs/>
+          <w:sz w:val="28"/>
+          <w:szCs w:val="28"/>
+          <w:cs/>
+        </w:rPr>
+        <w:t>เห็น</w:t>
+      </w:r>
+      <w:r>
+        <w:rPr>
+          <w:rFonts w:ascii="TH Sarabun New" w:hAnsi="TH Sarabun New" w:cs="TH Sarabun New"/>
+          <w:b/>
+          <w:bCs/>
+          <w:sz w:val="28"/>
+          <w:szCs w:val="28"/>
+          <w:cs/>
+        </w:rPr>
+        <w:t>ของหัวหน้าสาขา</w:t>
+      </w:r>
+      <w:r>
+        <w:rPr>
+          <w:rFonts w:ascii="TH Sarabun New" w:hAnsi="TH Sarabun New" w:cs="TH Sarabun New"/>
+          <w:b/>
+          <w:bCs/>
+          <w:sz w:val="28"/>
+          <w:szCs w:val="28"/>
+          <w:cs/>
+        </w:rPr>
+        <w:t xml:space="preserve">วิชา </w:t>
+      </w:r>
+    </w:p>
+    <w:p>
+      <w:pPr>
+        <w:ind w:right="-5"/>
+        <w:rPr>
+          <w:rFonts w:ascii="TH Sarabun New" w:hAnsi="TH Sarabun New" w:cs="TH Sarabun New"/>
+          <w:sz w:val="28"/>
+          <w:szCs w:val="28"/>
+        </w:rPr>
+      </w:pPr>
+      <w:r>
+        <w:rPr>
+          <w:rFonts w:ascii="TH Sarabun New" w:hAnsi="TH Sarabun New" w:cs="TH Sarabun New"/>
+          <w:sz w:val="28"/>
+          <w:szCs w:val="28"/>
+        </w:rPr>
+        <w:t>{{</w:t>
+      </w:r>
+      <w:proofErr w:type="spellStart"/>
+      <w:r>
+        <w:rPr>
+          <w:rFonts w:ascii="TH Sarabun New" w:hAnsi="TH Sarabun New" w:cs="TH Sarabun New"/>
+          <w:sz w:val="28"/>
+          <w:szCs w:val="28"/>
+        </w:rPr>
+        <w:t>head_comment</w:t>
+      </w:r>
+      <w:proofErr w:type="spellEnd"/>
+      <w:r>
+        <w:rPr>
+          <w:rFonts w:ascii="TH Sarabun New" w:hAnsi="TH Sarabun New" w:cs="TH Sarabun New"/>
+          <w:sz w:val="28"/>
+          <w:szCs w:val="28"/>
+        </w:rPr>
+        <w:t>}}</w:t>
+      </w:r>
+    </w:p>
+    <w:p>
+      <w:pPr>
+        <w:ind w:right="-5"/>
+        <w:rPr>
+          <w:rFonts w:ascii="TH Sarabun New" w:hAnsi="TH Sarabun New" w:cs="TH Sarabun New" w:hint="cs"/>
+          <w:sz w:val="28"/>
+          <w:szCs w:val="28"/>
+          <w:cs/>
+        </w:rPr>
+      </w:pPr>
+    </w:p>
+    <w:p>
+      <w:pPr>
+        <w:ind w:left="3261" w:firstLine="720"/>
+        <w:jc w:val="thaiDistribute"/>
+        <w:rPr>
+          <w:rFonts w:ascii="TH Sarabun New" w:hAnsi="TH Sarabun New" w:cs="TH Sarabun New"/>
+          <w:sz w:val="28"/>
+          <w:szCs w:val="28"/>
+        </w:rPr>
+      </w:pPr>
+    </w:p>
+    <w:p>
+      <w:pPr>
+        <w:tabs>
+          <w:tab w:val="center" w:pos="5670"/>
+        </w:tabs>
+        <w:jc w:val="thaiDistribute"/>
+        <w:rPr>
+          <w:rFonts w:ascii="TH Sarabun New" w:hAnsi="TH Sarabun New" w:cs="TH Sarabun New"/>
+          <w:sz w:val="28"/>
+          <w:szCs w:val="28"/>
+        </w:rPr>
+      </w:pPr>
+      <w:r>
+        <w:rPr>
+          <w:rFonts w:ascii="TH Sarabun New" w:hAnsi="TH Sarabun New" w:cs="TH Sarabun New"/>
+          <w:sz w:val="28"/>
+          <w:szCs w:val="28"/>
+          <w:cs/>
+        </w:rPr>
+        <w:tab/>
+      </w:r>
+      <w:r>
+        <w:rPr>
+          <w:rFonts w:ascii="TH Sarabun New" w:hAnsi="TH Sarabun New" w:cs="TH Sarabun New"/>
+          <w:sz w:val="28"/>
+          <w:szCs w:val="28"/>
+        </w:rPr>
+        <w:t>(</w:t>
+      </w:r>
+      <w:r>
+        <w:rPr>
+          <w:rFonts w:ascii="TH Sarabun New" w:hAnsi="TH Sarabun New" w:cs="TH Sarabun New"/>
+          <w:sz w:val="28"/>
+          <w:szCs w:val="28"/>
+          <w:cs/>
+        </w:rPr>
+        <w:t>ลงชื่อ</w:t>
+      </w:r>
+      <w:r>
+        <w:rPr>
+          <w:rFonts w:ascii="TH Sarabun New" w:hAnsi="TH Sarabun New" w:cs="TH Sarabun New"/>
+          <w:sz w:val="28"/>
+          <w:szCs w:val="28"/>
+        </w:rPr>
+        <w:t xml:space="preserve">) </w:t>
+      </w:r>
+      <w:r>
+        <w:rPr>
+          <w:rFonts w:ascii="TH Sarabun New" w:hAnsi="TH Sarabun New" w:cs="TH Sarabun New"/>
+          <w:sz w:val="28"/>
+          <w:szCs w:val="28"/>
+        </w:rPr>
+        <w:t>{{</w:t>
+      </w:r>
+      <w:proofErr w:type="spellStart"/>
+      <w:r>
+        <w:rPr>
+          <w:rFonts w:ascii="TH Sarabun New" w:hAnsi="TH Sarabun New" w:cs="TH Sarabun New"/>
+          <w:sz w:val="28"/>
+          <w:szCs w:val="28"/>
+        </w:rPr>
+        <w:t>head_signature</w:t>
+      </w:r>
+      <w:proofErr w:type="spellEnd"/>
+      <w:r>
+        <w:rPr>
+          <w:rFonts w:ascii="TH Sarabun New" w:hAnsi="TH Sarabun New" w:cs="TH Sarabun New"/>
+          <w:sz w:val="28"/>
+          <w:szCs w:val="28"/>
+        </w:rPr>
+        <w:t>}}</w:t>
+      </w:r>
+    </w:p>
+    <w:p>
+      <w:pPr>
+        <w:tabs>
+          <w:tab w:val="center" w:pos="5670"/>
+        </w:tabs>
+        <w:jc w:val="thaiDistribute"/>
+        <w:rPr>
+          <w:rFonts w:ascii="TH Sarabun New" w:hAnsi="TH Sarabun New" w:cs="TH Sarabun New"/>
+          <w:sz w:val="28"/>
+          <w:szCs w:val="28"/>
+        </w:rPr>
+      </w:pPr>
+      <w:r>
+        <w:rPr>
+          <w:rFonts w:ascii="TH Sarabun New" w:hAnsi="TH Sarabun New" w:cs="TH Sarabun New"/>
+          <w:sz w:val="28"/>
+          <w:szCs w:val="28"/>
+          <w:cs/>
+        </w:rPr>
+        <w:tab/>
+      </w:r>
+      <w:r>
+        <w:rPr>
+          <w:rFonts w:ascii="TH Sarabun New" w:hAnsi="TH Sarabun New" w:cs="TH Sarabun New"/>
+          <w:sz w:val="28"/>
+          <w:szCs w:val="28"/>
+        </w:rPr>
+        <w:t>(</w:t>
+      </w:r>
+      <w:r>
+        <w:rPr>
+          <w:rFonts w:ascii="TH Sarabun New" w:hAnsi="TH Sarabun New" w:cs="TH Sarabun New"/>
+          <w:sz w:val="28"/>
+          <w:szCs w:val="28"/>
+        </w:rPr>
+        <w:t>{{</w:t>
+      </w:r>
+      <w:proofErr w:type="spellStart"/>
+      <w:r>
+        <w:rPr>
+          <w:rFonts w:ascii="TH Sarabun New" w:hAnsi="TH Sarabun New" w:cs="TH Sarabun New"/>
+          <w:sz w:val="28"/>
+          <w:szCs w:val="28"/>
+        </w:rPr>
+        <w:t>head_name</w:t>
+      </w:r>
+      <w:proofErr w:type="spellEnd"/>
+      <w:r>
+        <w:rPr>
+          <w:rFonts w:ascii="TH Sarabun New" w:hAnsi="TH Sarabun New" w:cs="TH Sarabun New"/>
+          <w:sz w:val="28"/>
+          <w:szCs w:val="28"/>
+        </w:rPr>
+        <w:t>}}</w:t>
+      </w:r>
+      <w:r>
+        <w:rPr>
+          <w:rFonts w:ascii="TH Sarabun New" w:hAnsi="TH Sarabun New" w:cs="TH Sarabun New"/>
+          <w:sz w:val="28"/>
+          <w:szCs w:val="28"/>
+        </w:rPr>
+        <w:t>)</w:t>
+      </w:r>
+    </w:p>
+    <w:p>
+      <w:pPr>
+        <w:tabs>
+          <w:tab w:val="center" w:pos="5670"/>
+        </w:tabs>
+        <w:jc w:val="thaiDistribute"/>
+        <w:rPr>
+          <w:rFonts w:ascii="TH Sarabun New" w:hAnsi="TH Sarabun New" w:cs="TH Sarabun New"/>
+          <w:sz w:val="28"/>
+          <w:szCs w:val="28"/>
+        </w:rPr>
+      </w:pPr>
+      <w:r>
+        <w:rPr>
+          <w:rFonts w:ascii="TH Sarabun New" w:hAnsi="TH Sarabun New" w:cs="TH Sarabun New"/>
+          <w:sz w:val="28"/>
+          <w:szCs w:val="28"/>
+          <w:cs/>
+        </w:rPr>
+        <w:tab/>
+      </w:r>
+      <w:r>
+        <w:rPr>
+          <w:rFonts w:ascii="TH Sarabun New" w:hAnsi="TH Sarabun New" w:cs="TH Sarabun New"/>
+          <w:sz w:val="28"/>
+          <w:szCs w:val="28"/>
+          <w:cs/>
+        </w:rPr>
+        <w:t xml:space="preserve">ตำแหน่ง </w:t>
+      </w:r>
+      <w:r>
+        <w:rPr>
+          <w:rFonts w:ascii="TH Sarabun New" w:hAnsi="TH Sarabun New" w:cs="TH Sarabun New" w:hint="cs"/>
+          <w:sz w:val="28"/>
+          <w:szCs w:val="28"/>
+          <w:cs/>
+        </w:rPr>
+        <w:t>หัวหน้าสาขาวิชาวิทยาการคอมพิวเตอร์</w:t>
+      </w:r>
+    </w:p>
+    <w:p>
+      <w:pPr>
+        <w:tabs>
+          <w:tab w:val="center" w:pos="5670"/>
+        </w:tabs>
+        <w:jc w:val="thaiDistribute"/>
+        <w:rPr>
+          <w:rFonts w:ascii="TH Sarabun New" w:hAnsi="TH Sarabun New" w:cs="TH Sarabun New"/>
+          <w:sz w:val="28"/>
+          <w:szCs w:val="28"/>
+        </w:rPr>
+      </w:pPr>
+      <w:r>
+        <w:rPr>
+          <w:rFonts w:ascii="TH Sarabun New" w:hAnsi="TH Sarabun New" w:cs="TH Sarabun New"/>
+          <w:sz w:val="28"/>
+          <w:szCs w:val="28"/>
+          <w:cs/>
+        </w:rPr>
+        <w:tab/>
+      </w:r>
+      <w:r>
+        <w:rPr>
+          <w:rFonts w:ascii="TH Sarabun New" w:hAnsi="TH Sarabun New" w:cs="TH Sarabun New"/>
+          <w:sz w:val="28"/>
+          <w:szCs w:val="28"/>
+        </w:rPr>
+        <w:t>{{</w:t>
+      </w:r>
+      <w:proofErr w:type="spellStart"/>
+      <w:r>
+        <w:rPr>
+          <w:rFonts w:ascii="TH Sarabun New" w:hAnsi="TH Sarabun New" w:cs="TH Sarabun New"/>
+          <w:sz w:val="28"/>
+          <w:szCs w:val="28"/>
+        </w:rPr>
+        <w:t>head_approved_date</w:t>
+      </w:r>
+      <w:proofErr w:type="spellEnd"/>
+      <w:r>
+        <w:rPr>
+          <w:rFonts w:ascii="TH Sarabun New" w:hAnsi="TH Sarabun New" w:cs="TH Sarabun New"/>
+          <w:sz w:val="28"/>
+          <w:szCs w:val="28"/>
+        </w:rPr>
+        <w:t>}}</w:t>
       </w:r>
     </w:p>
     <w:sectPr>
@@ -1678,8 +2294,19 @@
         <w:szCs w:val="28"/>
         <w:cs/>
       </w:rPr>
-      <w:t xml:space="preserve"> กท</w:t>
+      <w:t xml:space="preserve"> </w:t>
     </w:r>
+    <w:proofErr w:type="spellStart"/>
+    <w:r>
+      <w:rPr>
+        <w:rFonts w:ascii="Angsana New" w:hAnsi="Angsana New"/>
+        <w:sz w:val="28"/>
+        <w:szCs w:val="28"/>
+        <w:cs/>
+      </w:rPr>
+      <w:t>กท</w:t>
+    </w:r>
+    <w:proofErr w:type="spellEnd"/>
     <w:r>
       <w:rPr>
         <w:rFonts w:ascii="Angsana New" w:hAnsi="Angsana New" w:hint="cs"/>

</xml_diff>

<commit_message>
change docx template back
</commit_message>
<xml_diff>
--- a/templates/publication_reward_template.docx
+++ b/templates/publication_reward_template.docx
@@ -211,25 +211,7 @@
           <w:sz w:val="28"/>
           <w:szCs w:val="28"/>
         </w:rPr>
-        <w:t>{{</w:t>
-      </w:r>
-      <w:proofErr w:type="spellStart"/>
-      <w:r>
-        <w:rPr>
-          <w:rFonts w:ascii="TH Sarabun New" w:hAnsi="TH Sarabun New" w:cs="TH Sarabun New"/>
-          <w:sz w:val="28"/>
-          <w:szCs w:val="28"/>
-        </w:rPr>
-        <w:t>date_th</w:t>
-      </w:r>
-      <w:proofErr w:type="spellEnd"/>
-      <w:r>
-        <w:rPr>
-          <w:rFonts w:ascii="TH Sarabun New" w:hAnsi="TH Sarabun New" w:cs="TH Sarabun New"/>
-          <w:sz w:val="28"/>
-          <w:szCs w:val="28"/>
-        </w:rPr>
-        <w:t>}}</w:t>
+        <w:t>{{date_th}}</w:t>
       </w:r>
     </w:p>
     <w:p>
@@ -355,25 +337,7 @@
           <w:sz w:val="28"/>
           <w:szCs w:val="28"/>
         </w:rPr>
-        <w:t>{{</w:t>
-      </w:r>
-      <w:proofErr w:type="spellStart"/>
-      <w:r>
-        <w:rPr>
-          <w:rFonts w:ascii="TH Sarabun New" w:hAnsi="TH Sarabun New" w:cs="TH Sarabun New"/>
-          <w:sz w:val="28"/>
-          <w:szCs w:val="28"/>
-        </w:rPr>
-        <w:t>applicant_name</w:t>
-      </w:r>
-      <w:proofErr w:type="spellEnd"/>
-      <w:r>
-        <w:rPr>
-          <w:rFonts w:ascii="TH Sarabun New" w:hAnsi="TH Sarabun New" w:cs="TH Sarabun New"/>
-          <w:sz w:val="28"/>
-          <w:szCs w:val="28"/>
-        </w:rPr>
-        <w:t>}}</w:t>
+        <w:t>{{applicant_name}}</w:t>
       </w:r>
       <w:r>
         <w:rPr>
@@ -407,25 +371,7 @@
           <w:sz w:val="28"/>
           <w:szCs w:val="28"/>
         </w:rPr>
-        <w:t>{{</w:t>
-      </w:r>
-      <w:proofErr w:type="spellStart"/>
-      <w:r>
-        <w:rPr>
-          <w:rFonts w:ascii="TH Sarabun New" w:hAnsi="TH Sarabun New" w:cs="TH Sarabun New"/>
-          <w:sz w:val="28"/>
-          <w:szCs w:val="28"/>
-        </w:rPr>
-        <w:t>date_of_employment</w:t>
-      </w:r>
-      <w:proofErr w:type="spellEnd"/>
-      <w:r>
-        <w:rPr>
-          <w:rFonts w:ascii="TH Sarabun New" w:hAnsi="TH Sarabun New" w:cs="TH Sarabun New"/>
-          <w:sz w:val="28"/>
-          <w:szCs w:val="28"/>
-        </w:rPr>
-        <w:t>}}</w:t>
+        <w:t>{{date_of_employment}}</w:t>
       </w:r>
       <w:r>
         <w:rPr>
@@ -733,25 +679,7 @@
           <w:sz w:val="28"/>
           <w:szCs w:val="28"/>
         </w:rPr>
-        <w:t>{{</w:t>
-      </w:r>
-      <w:proofErr w:type="spellStart"/>
-      <w:r>
-        <w:rPr>
-          <w:rFonts w:ascii="TH Sarabun New" w:hAnsi="TH Sarabun New" w:cs="TH Sarabun New"/>
-          <w:sz w:val="28"/>
-          <w:szCs w:val="28"/>
-        </w:rPr>
-        <w:t>total_amount</w:t>
-      </w:r>
-      <w:proofErr w:type="spellEnd"/>
-      <w:r>
-        <w:rPr>
-          <w:rFonts w:ascii="TH Sarabun New" w:hAnsi="TH Sarabun New" w:cs="TH Sarabun New"/>
-          <w:sz w:val="28"/>
-          <w:szCs w:val="28"/>
-        </w:rPr>
-        <w:t xml:space="preserve">}} </w:t>
+        <w:t xml:space="preserve">{{total_amount}} </w:t>
       </w:r>
       <w:r>
         <w:rPr>
@@ -784,16 +712,7 @@
           <w:sz w:val="28"/>
           <w:szCs w:val="28"/>
         </w:rPr>
-        <w:t>{{</w:t>
-      </w:r>
-      <w:proofErr w:type="spellStart"/>
-      <w:r>
-        <w:rPr>
-          <w:rFonts w:ascii="TH Sarabun New" w:hAnsi="TH Sarabun New" w:cs="TH Sarabun New"/>
-          <w:sz w:val="28"/>
-          <w:szCs w:val="28"/>
-        </w:rPr>
-        <w:t>total_amount_</w:t>
+        <w:t>{{total_amount_</w:t>
       </w:r>
       <w:r>
         <w:rPr>
@@ -803,7 +722,6 @@
         </w:rPr>
         <w:t>text</w:t>
       </w:r>
-      <w:proofErr w:type="spellEnd"/>
       <w:r>
         <w:rPr>
           <w:rFonts w:ascii="TH Sarabun New" w:hAnsi="TH Sarabun New" w:cs="TH Sarabun New"/>
@@ -956,96 +874,15 @@
           <w:sz w:val="28"/>
           <w:szCs w:val="28"/>
         </w:rPr>
-        <w:t>{{</w:t>
-      </w:r>
-      <w:proofErr w:type="spellStart"/>
-      <w:r>
-        <w:rPr>
-          <w:rFonts w:ascii="TH Sarabun New" w:hAnsi="TH Sarabun New" w:cs="TH Sarabun New"/>
-          <w:sz w:val="28"/>
-          <w:szCs w:val="28"/>
-        </w:rPr>
-        <w:t>author_name_list</w:t>
-      </w:r>
-      <w:proofErr w:type="spellEnd"/>
-      <w:r>
-        <w:rPr>
-          <w:rFonts w:ascii="TH Sarabun New" w:hAnsi="TH Sarabun New" w:cs="TH Sarabun New"/>
-          <w:sz w:val="28"/>
-          <w:szCs w:val="28"/>
-        </w:rPr>
-        <w:t>}}</w:t>
-      </w:r>
-      <w:r>
-        <w:rPr>
-          <w:rFonts w:ascii="TH Sarabun New" w:hAnsi="TH Sarabun New" w:cs="TH Sarabun New"/>
-          <w:sz w:val="28"/>
-          <w:szCs w:val="28"/>
-        </w:rPr>
-        <w:t xml:space="preserve"> {{</w:t>
-      </w:r>
-      <w:proofErr w:type="spellStart"/>
-      <w:r>
-        <w:rPr>
-          <w:rFonts w:ascii="TH Sarabun New" w:hAnsi="TH Sarabun New" w:cs="TH Sarabun New"/>
-          <w:sz w:val="28"/>
-          <w:szCs w:val="28"/>
-        </w:rPr>
-        <w:t>paper_title</w:t>
-      </w:r>
-      <w:proofErr w:type="spellEnd"/>
-      <w:r>
-        <w:rPr>
-          <w:rFonts w:ascii="TH Sarabun New" w:hAnsi="TH Sarabun New" w:cs="TH Sarabun New"/>
-          <w:sz w:val="28"/>
-          <w:szCs w:val="28"/>
-        </w:rPr>
-        <w:t>}} {{</w:t>
-      </w:r>
-      <w:proofErr w:type="spellStart"/>
-      <w:r>
-        <w:rPr>
-          <w:rFonts w:ascii="TH Sarabun New" w:hAnsi="TH Sarabun New" w:cs="TH Sarabun New"/>
-          <w:sz w:val="28"/>
-          <w:szCs w:val="28"/>
-        </w:rPr>
-        <w:t>journal_name</w:t>
-      </w:r>
-      <w:proofErr w:type="spellEnd"/>
-      <w:r>
-        <w:rPr>
-          <w:rFonts w:ascii="TH Sarabun New" w:hAnsi="TH Sarabun New" w:cs="TH Sarabun New"/>
-          <w:sz w:val="28"/>
-          <w:szCs w:val="28"/>
-        </w:rPr>
-        <w:t>}} {{</w:t>
-      </w:r>
-      <w:proofErr w:type="spellStart"/>
-      <w:r>
-        <w:rPr>
-          <w:rFonts w:ascii="TH Sarabun New" w:hAnsi="TH Sarabun New" w:cs="TH Sarabun New"/>
-          <w:sz w:val="28"/>
-          <w:szCs w:val="28"/>
-        </w:rPr>
-        <w:t>publication_year</w:t>
-      </w:r>
-      <w:proofErr w:type="spellEnd"/>
-      <w:r>
-        <w:rPr>
-          <w:rFonts w:ascii="TH Sarabun New" w:hAnsi="TH Sarabun New" w:cs="TH Sarabun New"/>
-          <w:sz w:val="28"/>
-          <w:szCs w:val="28"/>
-        </w:rPr>
-        <w:t>}} {{</w:t>
-      </w:r>
-      <w:proofErr w:type="spellStart"/>
-      <w:r>
-        <w:rPr>
-          <w:rFonts w:ascii="TH Sarabun New" w:hAnsi="TH Sarabun New" w:cs="TH Sarabun New"/>
-          <w:sz w:val="28"/>
-          <w:szCs w:val="28"/>
-        </w:rPr>
-        <w:t>volum</w:t>
+        <w:t>{{author_name_list}}</w:t>
+      </w:r>
+      <w:r>
+        <w:rPr>
+          <w:rFonts w:ascii="TH Sarabun New" w:hAnsi="TH Sarabun New" w:cs="TH Sarabun New"/>
+          <w:sz w:val="28"/>
+          <w:szCs w:val="28"/>
+        </w:rPr>
+        <w:t xml:space="preserve"> {{paper_title}} {{journal_name}} {{publication_year}} {{volum</w:t>
       </w:r>
       <w:r>
         <w:rPr>
@@ -1061,34 +898,7 @@
           <w:sz w:val="28"/>
           <w:szCs w:val="28"/>
         </w:rPr>
-        <w:t>_issue</w:t>
-      </w:r>
-      <w:proofErr w:type="spellEnd"/>
-      <w:r>
-        <w:rPr>
-          <w:rFonts w:ascii="TH Sarabun New" w:hAnsi="TH Sarabun New" w:cs="TH Sarabun New"/>
-          <w:sz w:val="28"/>
-          <w:szCs w:val="28"/>
-        </w:rPr>
-        <w:t>}} {{</w:t>
-      </w:r>
-      <w:proofErr w:type="spellStart"/>
-      <w:r>
-        <w:rPr>
-          <w:rFonts w:ascii="TH Sarabun New" w:hAnsi="TH Sarabun New" w:cs="TH Sarabun New"/>
-          <w:sz w:val="28"/>
-          <w:szCs w:val="28"/>
-        </w:rPr>
-        <w:t>page_number</w:t>
-      </w:r>
-      <w:proofErr w:type="spellEnd"/>
-      <w:r>
-        <w:rPr>
-          <w:rFonts w:ascii="TH Sarabun New" w:hAnsi="TH Sarabun New" w:cs="TH Sarabun New"/>
-          <w:sz w:val="28"/>
-          <w:szCs w:val="28"/>
-        </w:rPr>
-        <w:t>}}</w:t>
+        <w:t>_issue}} {{page_number}}</w:t>
       </w:r>
     </w:p>
     <w:p>
@@ -1117,25 +927,7 @@
           <w:sz w:val="28"/>
           <w:szCs w:val="28"/>
         </w:rPr>
-        <w:t>{{</w:t>
-      </w:r>
-      <w:proofErr w:type="spellStart"/>
-      <w:r>
-        <w:rPr>
-          <w:rFonts w:ascii="TH Sarabun New" w:hAnsi="TH Sarabun New" w:cs="TH Sarabun New"/>
-          <w:sz w:val="28"/>
-          <w:szCs w:val="28"/>
-        </w:rPr>
-        <w:t>author_role</w:t>
-      </w:r>
-      <w:proofErr w:type="spellEnd"/>
-      <w:r>
-        <w:rPr>
-          <w:rFonts w:ascii="TH Sarabun New" w:hAnsi="TH Sarabun New" w:cs="TH Sarabun New"/>
-          <w:sz w:val="28"/>
-          <w:szCs w:val="28"/>
-        </w:rPr>
-        <w:t>}}</w:t>
+        <w:t>{{author_role}}</w:t>
       </w:r>
       <w:r>
         <w:rPr>
@@ -1161,16 +953,7 @@
           <w:sz w:val="28"/>
           <w:szCs w:val="28"/>
         </w:rPr>
-        <w:t xml:space="preserve"> {{</w:t>
-      </w:r>
-      <w:proofErr w:type="spellStart"/>
-      <w:r>
-        <w:rPr>
-          <w:rFonts w:ascii="TH Sarabun New" w:hAnsi="TH Sarabun New" w:cs="TH Sarabun New"/>
-          <w:sz w:val="28"/>
-          <w:szCs w:val="28"/>
-        </w:rPr>
-        <w:t>quartile</w:t>
+        <w:t xml:space="preserve"> {{quartile</w:t>
       </w:r>
       <w:r>
         <w:rPr>
@@ -1180,7 +963,6 @@
         </w:rPr>
         <w:t>_line</w:t>
       </w:r>
-      <w:proofErr w:type="spellEnd"/>
       <w:r>
         <w:rPr>
           <w:rFonts w:ascii="TH Sarabun New" w:hAnsi="TH Sarabun New" w:cs="TH Sarabun New"/>
@@ -1260,11 +1042,12 @@
     </w:p>
     <w:p>
       <w:pPr>
-        <w:ind w:left="720" w:right="43" w:firstLine="720"/>
-        <w:rPr>
-          <w:rFonts w:ascii="TH Sarabun New" w:hAnsi="TH Sarabun New" w:cs="TH Sarabun New"/>
-          <w:sz w:val="28"/>
-          <w:szCs w:val="28"/>
+        <w:ind w:right="43" w:firstLine="720"/>
+        <w:rPr>
+          <w:rFonts w:ascii="TH Sarabun New" w:hAnsi="TH Sarabun New" w:cs="TH Sarabun New" w:hint="cs"/>
+          <w:sz w:val="28"/>
+          <w:szCs w:val="28"/>
+          <w:cs/>
         </w:rPr>
       </w:pPr>
       <w:r>
@@ -1273,26 +1056,16 @@
           <w:color w:val="000000"/>
           <w:sz w:val="28"/>
         </w:rPr>
-        <w:t>{{</w:t>
-      </w:r>
-      <w:proofErr w:type="spellStart"/>
+        <w:t>{{document</w:t>
+      </w:r>
       <w:r>
         <w:rPr>
           <w:rFonts w:ascii="TH Sarabun New" w:hAnsi="TH Sarabun New" w:cs="TH Sarabun New"/>
           <w:color w:val="000000"/>
           <w:sz w:val="28"/>
         </w:rPr>
-        <w:t>document</w:t>
-      </w:r>
-      <w:r>
-        <w:rPr>
-          <w:rFonts w:ascii="TH Sarabun New" w:hAnsi="TH Sarabun New" w:cs="TH Sarabun New"/>
-          <w:color w:val="000000"/>
-          <w:sz w:val="28"/>
-        </w:rPr>
         <w:t>_line</w:t>
       </w:r>
-      <w:proofErr w:type="spellEnd"/>
       <w:r>
         <w:rPr>
           <w:rFonts w:ascii="TH Sarabun New" w:hAnsi="TH Sarabun New" w:cs="TH Sarabun New"/>
@@ -1305,7 +1078,7 @@
     <w:p>
       <w:pPr>
         <w:rPr>
-          <w:rFonts w:ascii="TH Sarabun New" w:hAnsi="TH Sarabun New" w:cs="TH Sarabun New" w:hint="cs"/>
+          <w:rFonts w:ascii="TH Sarabun New" w:hAnsi="TH Sarabun New" w:cs="TH Sarabun New"/>
           <w:sz w:val="28"/>
           <w:szCs w:val="28"/>
           <w:cs/>
@@ -1527,25 +1300,7 @@
           <w:sz w:val="28"/>
           <w:szCs w:val="28"/>
         </w:rPr>
-        <w:t>{{</w:t>
-      </w:r>
-      <w:proofErr w:type="spellStart"/>
-      <w:r>
-        <w:rPr>
-          <w:rFonts w:ascii="TH Sarabun New" w:hAnsi="TH Sarabun New" w:cs="TH Sarabun New"/>
-          <w:sz w:val="28"/>
-          <w:szCs w:val="28"/>
-        </w:rPr>
-        <w:t>kku_report_year</w:t>
-      </w:r>
-      <w:proofErr w:type="spellEnd"/>
-      <w:r>
-        <w:rPr>
-          <w:rFonts w:ascii="TH Sarabun New" w:hAnsi="TH Sarabun New" w:cs="TH Sarabun New"/>
-          <w:sz w:val="28"/>
-          <w:szCs w:val="28"/>
-        </w:rPr>
-        <w:t xml:space="preserve">}} </w:t>
+        <w:t xml:space="preserve">{{kku_report_year}} </w:t>
       </w:r>
       <w:r>
         <w:rPr>
@@ -1711,25 +1466,7 @@
           <w:sz w:val="28"/>
           <w:szCs w:val="28"/>
         </w:rPr>
-        <w:t>{{</w:t>
-      </w:r>
-      <w:proofErr w:type="spellStart"/>
-      <w:r>
-        <w:rPr>
-          <w:rFonts w:ascii="TH Sarabun New" w:hAnsi="TH Sarabun New" w:cs="TH Sarabun New"/>
-          <w:sz w:val="28"/>
-          <w:szCs w:val="28"/>
-        </w:rPr>
-        <w:t>applicant_name</w:t>
-      </w:r>
-      <w:proofErr w:type="spellEnd"/>
-      <w:r>
-        <w:rPr>
-          <w:rFonts w:ascii="TH Sarabun New" w:hAnsi="TH Sarabun New" w:cs="TH Sarabun New"/>
-          <w:sz w:val="28"/>
-          <w:szCs w:val="28"/>
-        </w:rPr>
-        <w:t>}}</w:t>
+        <w:t>{{applicant_name}}</w:t>
       </w:r>
       <w:r>
         <w:rPr>
@@ -1738,359 +1475,6 @@
           <w:szCs w:val="28"/>
         </w:rPr>
         <w:t>)</w:t>
-      </w:r>
-    </w:p>
-    <w:p>
-      <w:pPr>
-        <w:tabs>
-          <w:tab w:val="center" w:pos="5670"/>
-        </w:tabs>
-        <w:jc w:val="thaiDistribute"/>
-        <w:rPr>
-          <w:rFonts w:ascii="TH Sarabun New" w:hAnsi="TH Sarabun New" w:cs="TH Sarabun New"/>
-          <w:sz w:val="28"/>
-          <w:szCs w:val="28"/>
-        </w:rPr>
-      </w:pPr>
-    </w:p>
-    <w:p>
-      <w:pPr>
-        <w:ind w:right="-226"/>
-        <w:jc w:val="thaiDistribute"/>
-        <w:rPr>
-          <w:rFonts w:ascii="TH Sarabun New" w:hAnsi="TH Sarabun New" w:cs="TH Sarabun New"/>
-          <w:b/>
-          <w:bCs/>
-          <w:sz w:val="28"/>
-          <w:szCs w:val="28"/>
-        </w:rPr>
-      </w:pPr>
-      <w:r>
-        <w:rPr>
-          <w:rFonts w:ascii="TH Sarabun New" w:hAnsi="TH Sarabun New" w:cs="TH Sarabun New"/>
-          <w:b/>
-          <w:bCs/>
-          <w:sz w:val="28"/>
-          <w:szCs w:val="28"/>
-          <w:cs/>
-        </w:rPr>
-        <w:t>คำ</w:t>
-      </w:r>
-      <w:r>
-        <w:rPr>
-          <w:rFonts w:ascii="TH Sarabun New" w:hAnsi="TH Sarabun New" w:cs="TH Sarabun New" w:hint="cs"/>
-          <w:b/>
-          <w:bCs/>
-          <w:sz w:val="28"/>
-          <w:szCs w:val="28"/>
-          <w:cs/>
-        </w:rPr>
-        <w:t>เห็น</w:t>
-      </w:r>
-      <w:r>
-        <w:rPr>
-          <w:rFonts w:ascii="TH Sarabun New" w:hAnsi="TH Sarabun New" w:cs="TH Sarabun New"/>
-          <w:b/>
-          <w:bCs/>
-          <w:sz w:val="28"/>
-          <w:szCs w:val="28"/>
-          <w:cs/>
-        </w:rPr>
-        <w:t>ของหัวหน้าสาขา</w:t>
-      </w:r>
-      <w:r>
-        <w:rPr>
-          <w:rFonts w:ascii="TH Sarabun New" w:hAnsi="TH Sarabun New" w:cs="TH Sarabun New"/>
-          <w:b/>
-          <w:bCs/>
-          <w:sz w:val="28"/>
-          <w:szCs w:val="28"/>
-          <w:cs/>
-        </w:rPr>
-        <w:t xml:space="preserve">วิชา </w:t>
-      </w:r>
-    </w:p>
-    <w:p>
-      <w:pPr>
-        <w:ind w:right="-5"/>
-        <w:rPr>
-          <w:rFonts w:ascii="TH Sarabun New" w:hAnsi="TH Sarabun New" w:cs="TH Sarabun New"/>
-          <w:sz w:val="28"/>
-          <w:szCs w:val="28"/>
-        </w:rPr>
-      </w:pPr>
-      <w:r>
-        <w:rPr>
-          <w:rFonts w:ascii="TH Sarabun New" w:hAnsi="TH Sarabun New" w:cs="TH Sarabun New"/>
-          <w:sz w:val="28"/>
-          <w:szCs w:val="28"/>
-        </w:rPr>
-        <w:t>{{</w:t>
-      </w:r>
-      <w:proofErr w:type="spellStart"/>
-      <w:r>
-        <w:rPr>
-          <w:rFonts w:ascii="TH Sarabun New" w:hAnsi="TH Sarabun New" w:cs="TH Sarabun New"/>
-          <w:sz w:val="28"/>
-          <w:szCs w:val="28"/>
-        </w:rPr>
-        <w:t>head_comment</w:t>
-      </w:r>
-      <w:proofErr w:type="spellEnd"/>
-      <w:r>
-        <w:rPr>
-          <w:rFonts w:ascii="TH Sarabun New" w:hAnsi="TH Sarabun New" w:cs="TH Sarabun New"/>
-          <w:sz w:val="28"/>
-          <w:szCs w:val="28"/>
-        </w:rPr>
-        <w:t>}}</w:t>
-      </w:r>
-    </w:p>
-    <w:p>
-      <w:pPr>
-        <w:ind w:right="-5"/>
-        <w:rPr>
-          <w:rFonts w:ascii="TH Sarabun New" w:hAnsi="TH Sarabun New" w:cs="TH Sarabun New" w:hint="cs"/>
-          <w:sz w:val="28"/>
-          <w:szCs w:val="28"/>
-          <w:cs/>
-        </w:rPr>
-      </w:pPr>
-    </w:p>
-    <w:p>
-      <w:pPr>
-        <w:ind w:left="3261" w:firstLine="720"/>
-        <w:jc w:val="thaiDistribute"/>
-        <w:rPr>
-          <w:rFonts w:ascii="TH Sarabun New" w:hAnsi="TH Sarabun New" w:cs="TH Sarabun New"/>
-          <w:sz w:val="28"/>
-          <w:szCs w:val="28"/>
-        </w:rPr>
-      </w:pPr>
-    </w:p>
-    <w:p>
-      <w:pPr>
-        <w:tabs>
-          <w:tab w:val="center" w:pos="5670"/>
-        </w:tabs>
-        <w:jc w:val="thaiDistribute"/>
-        <w:rPr>
-          <w:rFonts w:ascii="TH Sarabun New" w:hAnsi="TH Sarabun New" w:cs="TH Sarabun New"/>
-          <w:sz w:val="28"/>
-          <w:szCs w:val="28"/>
-        </w:rPr>
-      </w:pPr>
-      <w:r>
-        <w:rPr>
-          <w:rFonts w:ascii="TH Sarabun New" w:hAnsi="TH Sarabun New" w:cs="TH Sarabun New"/>
-          <w:sz w:val="28"/>
-          <w:szCs w:val="28"/>
-          <w:cs/>
-        </w:rPr>
-        <w:tab/>
-      </w:r>
-      <w:r>
-        <w:rPr>
-          <w:rFonts w:ascii="TH Sarabun New" w:hAnsi="TH Sarabun New" w:cs="TH Sarabun New"/>
-          <w:sz w:val="28"/>
-          <w:szCs w:val="28"/>
-        </w:rPr>
-        <w:t>(</w:t>
-      </w:r>
-      <w:r>
-        <w:rPr>
-          <w:rFonts w:ascii="TH Sarabun New" w:hAnsi="TH Sarabun New" w:cs="TH Sarabun New"/>
-          <w:sz w:val="28"/>
-          <w:szCs w:val="28"/>
-          <w:cs/>
-        </w:rPr>
-        <w:t>ลงชื่อ</w:t>
-      </w:r>
-      <w:r>
-        <w:rPr>
-          <w:rFonts w:ascii="TH Sarabun New" w:hAnsi="TH Sarabun New" w:cs="TH Sarabun New"/>
-          <w:sz w:val="28"/>
-          <w:szCs w:val="28"/>
-        </w:rPr>
-        <w:t xml:space="preserve">) </w:t>
-      </w:r>
-      <w:r>
-        <w:rPr>
-          <w:rFonts w:ascii="TH Sarabun New" w:hAnsi="TH Sarabun New" w:cs="TH Sarabun New"/>
-          <w:sz w:val="28"/>
-          <w:szCs w:val="28"/>
-        </w:rPr>
-        <w:t>{{</w:t>
-      </w:r>
-      <w:proofErr w:type="spellStart"/>
-      <w:r>
-        <w:rPr>
-          <w:rFonts w:ascii="TH Sarabun New" w:hAnsi="TH Sarabun New" w:cs="TH Sarabun New"/>
-          <w:sz w:val="28"/>
-          <w:szCs w:val="28"/>
-        </w:rPr>
-        <w:t>head_signature</w:t>
-      </w:r>
-      <w:proofErr w:type="spellEnd"/>
-      <w:r>
-        <w:rPr>
-          <w:rFonts w:ascii="TH Sarabun New" w:hAnsi="TH Sarabun New" w:cs="TH Sarabun New"/>
-          <w:sz w:val="28"/>
-          <w:szCs w:val="28"/>
-        </w:rPr>
-        <w:t>}}</w:t>
-      </w:r>
-    </w:p>
-    <w:p>
-      <w:pPr>
-        <w:tabs>
-          <w:tab w:val="center" w:pos="5670"/>
-        </w:tabs>
-        <w:jc w:val="thaiDistribute"/>
-        <w:rPr>
-          <w:rFonts w:ascii="TH Sarabun New" w:hAnsi="TH Sarabun New" w:cs="TH Sarabun New"/>
-          <w:sz w:val="28"/>
-          <w:szCs w:val="28"/>
-        </w:rPr>
-      </w:pPr>
-      <w:r>
-        <w:rPr>
-          <w:rFonts w:ascii="TH Sarabun New" w:hAnsi="TH Sarabun New" w:cs="TH Sarabun New"/>
-          <w:sz w:val="28"/>
-          <w:szCs w:val="28"/>
-          <w:cs/>
-        </w:rPr>
-        <w:tab/>
-      </w:r>
-      <w:r>
-        <w:rPr>
-          <w:rFonts w:ascii="TH Sarabun New" w:hAnsi="TH Sarabun New" w:cs="TH Sarabun New"/>
-          <w:sz w:val="28"/>
-          <w:szCs w:val="28"/>
-        </w:rPr>
-        <w:t>(</w:t>
-      </w:r>
-      <w:r>
-        <w:rPr>
-          <w:rFonts w:ascii="TH Sarabun New" w:hAnsi="TH Sarabun New" w:cs="TH Sarabun New"/>
-          <w:sz w:val="28"/>
-          <w:szCs w:val="28"/>
-        </w:rPr>
-        <w:t>{{</w:t>
-      </w:r>
-      <w:proofErr w:type="spellStart"/>
-      <w:r>
-        <w:rPr>
-          <w:rFonts w:ascii="TH Sarabun New" w:hAnsi="TH Sarabun New" w:cs="TH Sarabun New"/>
-          <w:sz w:val="28"/>
-          <w:szCs w:val="28"/>
-        </w:rPr>
-        <w:t>head_name</w:t>
-      </w:r>
-      <w:proofErr w:type="spellEnd"/>
-      <w:r>
-        <w:rPr>
-          <w:rFonts w:ascii="TH Sarabun New" w:hAnsi="TH Sarabun New" w:cs="TH Sarabun New"/>
-          <w:sz w:val="28"/>
-          <w:szCs w:val="28"/>
-        </w:rPr>
-        <w:t>}}</w:t>
-      </w:r>
-      <w:r>
-        <w:rPr>
-          <w:rFonts w:ascii="TH Sarabun New" w:hAnsi="TH Sarabun New" w:cs="TH Sarabun New"/>
-          <w:sz w:val="28"/>
-          <w:szCs w:val="28"/>
-        </w:rPr>
-        <w:t>)</w:t>
-      </w:r>
-    </w:p>
-    <w:p>
-      <w:pPr>
-        <w:tabs>
-          <w:tab w:val="center" w:pos="5670"/>
-        </w:tabs>
-        <w:jc w:val="thaiDistribute"/>
-        <w:rPr>
-          <w:rFonts w:ascii="TH Sarabun New" w:hAnsi="TH Sarabun New" w:cs="TH Sarabun New"/>
-          <w:sz w:val="28"/>
-          <w:szCs w:val="28"/>
-        </w:rPr>
-      </w:pPr>
-      <w:r>
-        <w:rPr>
-          <w:rFonts w:ascii="TH Sarabun New" w:hAnsi="TH Sarabun New" w:cs="TH Sarabun New"/>
-          <w:sz w:val="28"/>
-          <w:szCs w:val="28"/>
-          <w:cs/>
-        </w:rPr>
-        <w:tab/>
-      </w:r>
-      <w:r>
-        <w:rPr>
-          <w:rFonts w:ascii="TH Sarabun New" w:hAnsi="TH Sarabun New" w:cs="TH Sarabun New"/>
-          <w:sz w:val="28"/>
-          <w:szCs w:val="28"/>
-          <w:cs/>
-        </w:rPr>
-        <w:t xml:space="preserve">ตำแหน่ง </w:t>
-      </w:r>
-      <w:r>
-        <w:rPr>
-          <w:rFonts w:ascii="TH Sarabun New" w:hAnsi="TH Sarabun New" w:cs="TH Sarabun New" w:hint="cs"/>
-          <w:sz w:val="28"/>
-          <w:szCs w:val="28"/>
-          <w:cs/>
-        </w:rPr>
-        <w:t>หัวหน้าสาขาวิชาวิทยาการคอมพิวเตอร์</w:t>
-      </w:r>
-    </w:p>
-    <w:p>
-      <w:pPr>
-        <w:tabs>
-          <w:tab w:val="center" w:pos="5670"/>
-        </w:tabs>
-        <w:jc w:val="thaiDistribute"/>
-        <w:rPr>
-          <w:rFonts w:ascii="TH Sarabun New" w:hAnsi="TH Sarabun New" w:cs="TH Sarabun New"/>
-          <w:sz w:val="28"/>
-          <w:szCs w:val="28"/>
-        </w:rPr>
-      </w:pPr>
-      <w:r>
-        <w:rPr>
-          <w:rFonts w:ascii="TH Sarabun New" w:hAnsi="TH Sarabun New" w:cs="TH Sarabun New"/>
-          <w:sz w:val="28"/>
-          <w:szCs w:val="28"/>
-          <w:cs/>
-        </w:rPr>
-        <w:tab/>
-      </w:r>
-      <w:r>
-        <w:rPr>
-          <w:rFonts w:ascii="TH Sarabun New" w:hAnsi="TH Sarabun New" w:cs="TH Sarabun New"/>
-          <w:sz w:val="28"/>
-          <w:szCs w:val="28"/>
-        </w:rPr>
-        <w:t>{{</w:t>
-      </w:r>
-      <w:proofErr w:type="spellStart"/>
-      <w:r>
-        <w:rPr>
-          <w:rFonts w:ascii="TH Sarabun New" w:hAnsi="TH Sarabun New" w:cs="TH Sarabun New"/>
-          <w:sz w:val="28"/>
-          <w:szCs w:val="28"/>
-        </w:rPr>
-        <w:t>head_approved_date</w:t>
-      </w:r>
-      <w:proofErr w:type="spellEnd"/>
-      <w:r>
-        <w:rPr>
-          <w:rFonts w:ascii="TH Sarabun New" w:hAnsi="TH Sarabun New" w:cs="TH Sarabun New"/>
-          <w:sz w:val="28"/>
-          <w:szCs w:val="28"/>
-        </w:rPr>
-        <w:t>}}</w:t>
       </w:r>
     </w:p>
     <w:sectPr>
@@ -2294,19 +1678,8 @@
         <w:szCs w:val="28"/>
         <w:cs/>
       </w:rPr>
-      <w:t xml:space="preserve"> </w:t>
+      <w:t xml:space="preserve"> กท</w:t>
     </w:r>
-    <w:proofErr w:type="spellStart"/>
-    <w:r>
-      <w:rPr>
-        <w:rFonts w:ascii="Angsana New" w:hAnsi="Angsana New"/>
-        <w:sz w:val="28"/>
-        <w:szCs w:val="28"/>
-        <w:cs/>
-      </w:rPr>
-      <w:t>กท</w:t>
-    </w:r>
-    <w:proofErr w:type="spellEnd"/>
     <w:r>
       <w:rPr>
         <w:rFonts w:ascii="Angsana New" w:hAnsi="Angsana New" w:hint="cs"/>

</xml_diff>